<commit_message>
update rx java study note
</commit_message>
<xml_diff>
--- a/rxJava notes.docx
+++ b/rxJava notes.docx
@@ -8,9 +8,6 @@
         <w:tabs>
           <w:tab w:val="left" w:pos="3684"/>
         </w:tabs>
-        <w:rPr>
-          <w:rFonts w:hint="eastAsia"/>
-        </w:rPr>
       </w:pPr>
       <w:r>
         <w:rPr>
@@ -22,33 +19,12 @@
         <w:tab/>
       </w:r>
     </w:p>
-    <w:p>
-      <w:pPr>
-        <w:rPr>
-          <w:rFonts w:hint="eastAsia"/>
-        </w:rPr>
-      </w:pPr>
-    </w:p>
-    <w:p>
-      <w:pPr>
-        <w:rPr>
-          <w:rFonts w:hint="eastAsia"/>
-        </w:rPr>
-      </w:pPr>
-    </w:p>
-    <w:p>
-      <w:pPr>
-        <w:rPr>
-          <w:rFonts w:hint="eastAsia"/>
-        </w:rPr>
-      </w:pPr>
-    </w:p>
+    <w:p/>
+    <w:p/>
+    <w:p/>
     <w:p>
       <w:pPr>
         <w:pStyle w:val="2"/>
-        <w:rPr>
-          <w:rFonts w:hint="eastAsia"/>
-        </w:rPr>
       </w:pPr>
       <w:r>
         <w:rPr>
@@ -64,9 +40,6 @@
           <w:ilvl w:val="0"/>
           <w:numId w:val="2"/>
         </w:numPr>
-        <w:rPr>
-          <w:rFonts w:hint="eastAsia"/>
-        </w:rPr>
       </w:pPr>
       <w:r>
         <w:rPr>
@@ -96,9 +69,6 @@
     <w:p>
       <w:pPr>
         <w:ind w:left="420"/>
-        <w:rPr>
-          <w:rFonts w:hint="eastAsia"/>
-        </w:rPr>
       </w:pPr>
       <w:r>
         <w:rPr>
@@ -165,9 +135,6 @@
           <w:ilvl w:val="0"/>
           <w:numId w:val="2"/>
         </w:numPr>
-        <w:rPr>
-          <w:rFonts w:hint="eastAsia"/>
-        </w:rPr>
       </w:pPr>
       <w:r>
         <w:rPr>
@@ -185,9 +152,6 @@
     <w:p>
       <w:pPr>
         <w:ind w:firstLine="420"/>
-        <w:rPr>
-          <w:rFonts w:hint="eastAsia"/>
-        </w:rPr>
       </w:pPr>
       <w:r>
         <w:rPr>
@@ -223,9 +187,6 @@
     <w:p>
       <w:pPr>
         <w:ind w:firstLine="420"/>
-        <w:rPr>
-          <w:rFonts w:hint="eastAsia"/>
-        </w:rPr>
       </w:pPr>
       <w:r>
         <w:rPr>
@@ -270,9 +231,6 @@
         <w:tabs>
           <w:tab w:val="left" w:pos="3445"/>
         </w:tabs>
-        <w:rPr>
-          <w:rFonts w:hint="eastAsia"/>
-        </w:rPr>
       </w:pPr>
       <w:r>
         <w:rPr>
@@ -291,11 +249,6 @@
       </w:r>
     </w:p>
     <w:p>
-      <w:pPr>
-        <w:rPr>
-          <w:rFonts w:hint="eastAsia"/>
-        </w:rPr>
-      </w:pPr>
       <w:r>
         <w:rPr>
           <w:rFonts w:hint="eastAsia"/>
@@ -345,19 +298,8 @@
         <w:t>将观察者的事件进行排列</w:t>
       </w:r>
     </w:p>
-    <w:p>
-      <w:pPr>
-        <w:rPr>
-          <w:rFonts w:hint="eastAsia"/>
-        </w:rPr>
-      </w:pPr>
-    </w:p>
-    <w:p>
-      <w:pPr>
-        <w:rPr>
-          <w:rFonts w:hint="eastAsia"/>
-        </w:rPr>
-      </w:pPr>
+    <w:p/>
+    <w:p>
       <w:r>
         <w:t>R</w:t>
       </w:r>
@@ -458,19 +400,10 @@
         <w:t>，隐含了多线程的操作以及线程的交互，</w:t>
       </w:r>
     </w:p>
-    <w:p>
-      <w:pPr>
-        <w:rPr>
-          <w:rFonts w:hint="eastAsia"/>
-        </w:rPr>
-      </w:pPr>
-    </w:p>
+    <w:p/>
     <w:p>
       <w:pPr>
         <w:pStyle w:val="3"/>
-        <w:rPr>
-          <w:rFonts w:hint="eastAsia"/>
-        </w:rPr>
       </w:pPr>
       <w:r>
         <w:rPr>
@@ -486,11 +419,6 @@
       </w:r>
     </w:p>
     <w:p>
-      <w:pPr>
-        <w:rPr>
-          <w:rFonts w:hint="eastAsia"/>
-        </w:rPr>
-      </w:pPr>
       <w:r>
         <w:rPr>
           <w:rFonts w:hint="eastAsia"/>
@@ -661,11 +589,6 @@
       </w:r>
     </w:p>
     <w:p>
-      <w:pPr>
-        <w:rPr>
-          <w:rFonts w:hint="eastAsia"/>
-        </w:rPr>
-      </w:pPr>
       <w:r>
         <w:rPr>
           <w:rFonts w:hint="eastAsia"/>
@@ -718,19 +641,8 @@
         </w:drawing>
       </w:r>
     </w:p>
-    <w:p>
-      <w:pPr>
-        <w:rPr>
-          <w:rFonts w:hint="eastAsia"/>
-        </w:rPr>
-      </w:pPr>
-    </w:p>
-    <w:p>
-      <w:pPr>
-        <w:rPr>
-          <w:rFonts w:hint="eastAsia"/>
-        </w:rPr>
-      </w:pPr>
+    <w:p/>
+    <w:p>
       <w:r>
         <w:rPr>
           <w:rFonts w:hint="eastAsia"/>
@@ -802,9 +714,6 @@
     <w:p>
       <w:pPr>
         <w:pStyle w:val="3"/>
-        <w:rPr>
-          <w:rFonts w:hint="eastAsia"/>
-        </w:rPr>
       </w:pPr>
       <w:r>
         <w:rPr>
@@ -844,11 +753,6 @@
       </w:r>
     </w:p>
     <w:p>
-      <w:pPr>
-        <w:rPr>
-          <w:rFonts w:hint="eastAsia"/>
-        </w:rPr>
-      </w:pPr>
       <w:r>
         <w:rPr>
           <w:rFonts w:hint="eastAsia"/>
@@ -995,11 +899,6 @@
       </w:r>
     </w:p>
     <w:p>
-      <w:pPr>
-        <w:rPr>
-          <w:rFonts w:hint="eastAsia"/>
-        </w:rPr>
-      </w:pPr>
       <w:r>
         <w:rPr>
           <w:rFonts w:hint="eastAsia"/>
@@ -1010,9 +909,6 @@
     <w:p>
       <w:pPr>
         <w:pStyle w:val="3"/>
-        <w:rPr>
-          <w:rFonts w:hint="eastAsia"/>
-        </w:rPr>
       </w:pPr>
       <w:r>
         <w:rPr>
@@ -1028,11 +924,6 @@
       </w:r>
     </w:p>
     <w:p>
-      <w:pPr>
-        <w:rPr>
-          <w:rFonts w:hint="eastAsia"/>
-        </w:rPr>
-      </w:pPr>
       <w:r>
         <w:rPr>
           <w:rFonts w:hint="eastAsia"/>
@@ -1047,11 +938,6 @@
       </w:r>
     </w:p>
     <w:p>
-      <w:pPr>
-        <w:rPr>
-          <w:rFonts w:hint="eastAsia"/>
-        </w:rPr>
-      </w:pPr>
       <w:r>
         <w:rPr>
           <w:rFonts w:hint="eastAsia"/>
@@ -1163,11 +1049,6 @@
       </w:r>
     </w:p>
     <w:p>
-      <w:pPr>
-        <w:rPr>
-          <w:rFonts w:hint="eastAsia"/>
-        </w:rPr>
-      </w:pPr>
       <w:r>
         <w:rPr>
           <w:rFonts w:hint="eastAsia"/>
@@ -1245,7 +1126,6 @@
     <w:p>
       <w:pPr>
         <w:rPr>
-          <w:rFonts w:hint="eastAsia"/>
           <w:color w:val="FF0000"/>
         </w:rPr>
       </w:pPr>
@@ -1336,7 +1216,6 @@
       <w:pPr>
         <w:pStyle w:val="1"/>
         <w:rPr>
-          <w:rFonts w:hint="eastAsia"/>
           <w:color w:val="FF0000"/>
         </w:rPr>
       </w:pPr>
@@ -1352,7 +1231,6 @@
       <w:pPr>
         <w:pStyle w:val="2"/>
         <w:rPr>
-          <w:rFonts w:hint="eastAsia"/>
           <w:color w:val="FF0000"/>
         </w:rPr>
       </w:pPr>
@@ -1387,7 +1265,6 @@
       <w:pPr>
         <w:pStyle w:val="2"/>
         <w:rPr>
-          <w:rFonts w:hint="eastAsia"/>
           <w:color w:val="FF0000"/>
         </w:rPr>
       </w:pPr>
@@ -1402,9 +1279,6 @@
     <w:p>
       <w:pPr>
         <w:ind w:firstLineChars="50" w:firstLine="105"/>
-        <w:rPr>
-          <w:rFonts w:hint="eastAsia"/>
-        </w:rPr>
       </w:pPr>
       <w:r>
         <w:rPr>
@@ -1434,24 +1308,17 @@
     <w:p>
       <w:pPr>
         <w:ind w:firstLineChars="50" w:firstLine="105"/>
-        <w:rPr>
-          <w:rFonts w:hint="eastAsia"/>
-        </w:rPr>
       </w:pPr>
     </w:p>
     <w:p>
       <w:pPr>
         <w:ind w:firstLineChars="50" w:firstLine="105"/>
-        <w:rPr>
-          <w:rFonts w:hint="eastAsia"/>
-        </w:rPr>
       </w:pPr>
     </w:p>
     <w:p>
       <w:pPr>
         <w:pStyle w:val="2"/>
         <w:rPr>
-          <w:rFonts w:hint="eastAsia"/>
           <w:color w:val="FF0000"/>
         </w:rPr>
       </w:pPr>
@@ -1473,7 +1340,6 @@
       <w:pPr>
         <w:pStyle w:val="2"/>
         <w:rPr>
-          <w:rFonts w:hint="eastAsia"/>
           <w:color w:val="FF0000"/>
         </w:rPr>
       </w:pPr>
@@ -1488,9 +1354,6 @@
     <w:p>
       <w:pPr>
         <w:ind w:firstLineChars="50" w:firstLine="105"/>
-        <w:rPr>
-          <w:rFonts w:hint="eastAsia"/>
-        </w:rPr>
       </w:pPr>
       <w:r>
         <w:t>S</w:t>
@@ -1547,9 +1410,6 @@
     <w:p>
       <w:pPr>
         <w:ind w:firstLineChars="50" w:firstLine="105"/>
-        <w:rPr>
-          <w:rFonts w:hint="eastAsia"/>
-        </w:rPr>
       </w:pPr>
       <w:r>
         <w:rPr>
@@ -1592,7 +1452,6 @@
       <w:pPr>
         <w:ind w:firstLineChars="50" w:firstLine="105"/>
         <w:rPr>
-          <w:rFonts w:hint="eastAsia"/>
           <w:color w:val="FF0000"/>
         </w:rPr>
       </w:pPr>
@@ -1704,17 +1563,11 @@
     <w:p>
       <w:pPr>
         <w:ind w:firstLineChars="50" w:firstLine="105"/>
-        <w:rPr>
-          <w:rFonts w:hint="eastAsia"/>
-        </w:rPr>
       </w:pPr>
     </w:p>
     <w:p>
       <w:pPr>
         <w:ind w:firstLineChars="50" w:firstLine="105"/>
-        <w:rPr>
-          <w:rFonts w:hint="eastAsia"/>
-        </w:rPr>
       </w:pPr>
       <w:r>
         <w:rPr>
@@ -1861,17 +1714,11 @@
     <w:p>
       <w:pPr>
         <w:ind w:firstLineChars="50" w:firstLine="105"/>
-        <w:rPr>
-          <w:rFonts w:hint="eastAsia"/>
-        </w:rPr>
       </w:pPr>
     </w:p>
     <w:p>
       <w:pPr>
         <w:ind w:firstLineChars="50" w:firstLine="105"/>
-        <w:rPr>
-          <w:rFonts w:hint="eastAsia"/>
-        </w:rPr>
       </w:pPr>
     </w:p>
     <w:p>
@@ -1905,9 +1752,6 @@
     <w:p>
       <w:pPr>
         <w:ind w:firstLineChars="50" w:firstLine="105"/>
-        <w:rPr>
-          <w:rFonts w:hint="eastAsia"/>
-        </w:rPr>
       </w:pPr>
       <w:r>
         <w:t>O</w:t>
@@ -1928,9 +1772,6 @@
     <w:p>
       <w:pPr>
         <w:ind w:firstLineChars="50" w:firstLine="105"/>
-        <w:rPr>
-          <w:rFonts w:hint="eastAsia"/>
-        </w:rPr>
       </w:pPr>
       <w:r>
         <w:rPr>
@@ -2068,17 +1909,11 @@
     <w:p>
       <w:pPr>
         <w:ind w:firstLineChars="50" w:firstLine="105"/>
-        <w:rPr>
-          <w:rFonts w:hint="eastAsia"/>
-        </w:rPr>
       </w:pPr>
     </w:p>
     <w:p>
       <w:pPr>
         <w:ind w:firstLineChars="50" w:firstLine="105"/>
-        <w:rPr>
-          <w:rFonts w:hint="eastAsia"/>
-        </w:rPr>
       </w:pPr>
       <w:r>
         <w:rPr>
@@ -2125,9 +1960,6 @@
           <w:numId w:val="1"/>
         </w:numPr>
         <w:ind w:firstLineChars="0"/>
-        <w:rPr>
-          <w:rFonts w:hint="eastAsia"/>
-        </w:rPr>
       </w:pPr>
       <w:r>
         <w:rPr>
@@ -2198,9 +2030,6 @@
           <w:numId w:val="1"/>
         </w:numPr>
         <w:ind w:firstLineChars="0"/>
-        <w:rPr>
-          <w:rFonts w:hint="eastAsia"/>
-        </w:rPr>
       </w:pPr>
       <w:r>
         <w:rPr>
@@ -2266,9 +2095,6 @@
     <w:p>
       <w:pPr>
         <w:ind w:left="105"/>
-        <w:rPr>
-          <w:rFonts w:hint="eastAsia"/>
-        </w:rPr>
       </w:pPr>
       <w:r>
         <w:rPr>
@@ -2288,9 +2114,6 @@
     <w:p>
       <w:pPr>
         <w:ind w:left="105"/>
-        <w:rPr>
-          <w:rFonts w:hint="eastAsia"/>
-        </w:rPr>
       </w:pPr>
       <w:r>
         <w:rPr>
@@ -2308,9 +2131,6 @@
     <w:p>
       <w:pPr>
         <w:ind w:left="105"/>
-        <w:rPr>
-          <w:rFonts w:hint="eastAsia"/>
-        </w:rPr>
       </w:pPr>
       <w:r>
         <w:t>observable.subscribe(subscriber);</w:t>
@@ -2319,17 +2139,11 @@
     <w:p>
       <w:pPr>
         <w:ind w:left="105"/>
-        <w:rPr>
-          <w:rFonts w:hint="eastAsia"/>
-        </w:rPr>
       </w:pPr>
     </w:p>
     <w:p>
       <w:pPr>
         <w:ind w:left="105"/>
-        <w:rPr>
-          <w:rFonts w:hint="eastAsia"/>
-        </w:rPr>
       </w:pPr>
       <w:r>
         <w:rPr>
@@ -2454,9 +2268,6 @@
     <w:p>
       <w:pPr>
         <w:ind w:left="105"/>
-        <w:rPr>
-          <w:rFonts w:hint="eastAsia"/>
-        </w:rPr>
       </w:pPr>
       <w:r>
         <w:t>}</w:t>
@@ -2465,24 +2276,17 @@
     <w:p>
       <w:pPr>
         <w:ind w:firstLineChars="50" w:firstLine="105"/>
-        <w:rPr>
-          <w:rFonts w:hint="eastAsia"/>
-        </w:rPr>
       </w:pPr>
     </w:p>
     <w:p>
       <w:pPr>
         <w:ind w:firstLineChars="50" w:firstLine="105"/>
-        <w:rPr>
-          <w:rFonts w:hint="eastAsia"/>
-        </w:rPr>
       </w:pPr>
     </w:p>
     <w:p>
       <w:pPr>
         <w:ind w:firstLineChars="50" w:firstLine="105"/>
         <w:rPr>
-          <w:rFonts w:hint="eastAsia"/>
           <w:color w:val="FF0000"/>
         </w:rPr>
       </w:pPr>
@@ -2549,6 +2353,7 @@
           <w:rFonts w:hint="eastAsia"/>
           <w:color w:val="FF0000"/>
         </w:rPr>
+        <w:lastRenderedPageBreak/>
         <w:t>异步线程控制</w:t>
       </w:r>
       <w:r>
@@ -2574,10 +2379,34 @@
     </w:p>
     <w:p>
       <w:pPr>
-        <w:rPr>
-          <w:rFonts w:hint="eastAsia"/>
-        </w:rPr>
-      </w:pPr>
+        <w:pStyle w:val="2"/>
+        <w:rPr>
+          <w:color w:val="FF0000"/>
+        </w:rPr>
+      </w:pPr>
+      <w:r>
+        <w:rPr>
+          <w:rFonts w:hint="eastAsia"/>
+          <w:color w:val="FF0000"/>
+        </w:rPr>
+        <w:t>概述</w:t>
+      </w:r>
+      <w:r>
+        <w:rPr>
+          <w:rFonts w:hint="eastAsia"/>
+          <w:color w:val="FF0000"/>
+        </w:rPr>
+        <w:t xml:space="preserve"> </w:t>
+      </w:r>
+      <w:r>
+        <w:rPr>
+          <w:rFonts w:hint="eastAsia"/>
+          <w:color w:val="FF0000"/>
+        </w:rPr>
+        <w:t>：多线程创建</w:t>
+      </w:r>
+    </w:p>
+    <w:p>
       <w:r>
         <w:rPr>
           <w:rFonts w:hint="eastAsia"/>
@@ -2615,21 +2444,9 @@
         <w:t>scheduler</w:t>
       </w:r>
     </w:p>
-    <w:p>
-      <w:pPr>
-        <w:rPr>
-          <w:rFonts w:hint="eastAsia"/>
-        </w:rPr>
-      </w:pPr>
-    </w:p>
-    <w:p>
-      <w:pPr>
-        <w:rPr>
-          <w:rFonts w:hint="eastAsia"/>
-        </w:rPr>
-      </w:pPr>
-      <w:r>
-        <w:lastRenderedPageBreak/>
+    <w:p/>
+    <w:p>
+      <w:r>
         <w:t>S</w:t>
       </w:r>
       <w:r>
@@ -2646,11 +2463,6 @@
       </w:r>
     </w:p>
     <w:p>
-      <w:pPr>
-        <w:rPr>
-          <w:rFonts w:hint="eastAsia"/>
-        </w:rPr>
-      </w:pPr>
       <w:r>
         <w:rPr>
           <w:rFonts w:hint="eastAsia"/>
@@ -2677,22 +2489,11 @@
       </w:r>
     </w:p>
     <w:p>
-      <w:pPr>
-        <w:rPr>
-          <w:rFonts w:hint="eastAsia"/>
-        </w:rPr>
-      </w:pPr>
-      <w:r>
-        <w:rPr>
-          <w:rFonts w:hint="eastAsia"/>
-        </w:rPr>
-        <w:t>1.</w:t>
-      </w:r>
-      <w:r>
-        <w:rPr>
-          <w:rFonts w:hint="eastAsia"/>
-        </w:rPr>
-        <w:t xml:space="preserve">Schedulers.immediate(): </w:t>
+      <w:r>
+        <w:rPr>
+          <w:rFonts w:hint="eastAsia"/>
+        </w:rPr>
+        <w:t xml:space="preserve">1.Schedulers.immediate(): </w:t>
       </w:r>
       <w:r>
         <w:rPr>
@@ -2714,22 +2515,11 @@
       </w:r>
     </w:p>
     <w:p>
-      <w:pPr>
-        <w:rPr>
-          <w:rFonts w:hint="eastAsia"/>
-        </w:rPr>
-      </w:pPr>
-      <w:r>
-        <w:rPr>
-          <w:rFonts w:hint="eastAsia"/>
-        </w:rPr>
-        <w:t>2.</w:t>
-      </w:r>
-      <w:r>
-        <w:rPr>
-          <w:rFonts w:hint="eastAsia"/>
-        </w:rPr>
-        <w:t xml:space="preserve">Schedulers.newThread(): </w:t>
+      <w:r>
+        <w:rPr>
+          <w:rFonts w:hint="eastAsia"/>
+        </w:rPr>
+        <w:t xml:space="preserve">2.Schedulers.newThread(): </w:t>
       </w:r>
       <w:r>
         <w:rPr>
@@ -2746,22 +2536,11 @@
       </w:r>
     </w:p>
     <w:p>
-      <w:pPr>
-        <w:rPr>
-          <w:rFonts w:hint="eastAsia"/>
-        </w:rPr>
-      </w:pPr>
-      <w:r>
-        <w:rPr>
-          <w:rFonts w:hint="eastAsia"/>
-        </w:rPr>
-        <w:t>3.</w:t>
-      </w:r>
-      <w:r>
-        <w:rPr>
-          <w:rFonts w:hint="eastAsia"/>
-        </w:rPr>
-        <w:t xml:space="preserve">Schedulers.io(): I/O </w:t>
+      <w:r>
+        <w:rPr>
+          <w:rFonts w:hint="eastAsia"/>
+        </w:rPr>
+        <w:t xml:space="preserve">3.Schedulers.io(): I/O </w:t>
       </w:r>
       <w:r>
         <w:rPr>
@@ -2871,22 +2650,11 @@
       </w:r>
     </w:p>
     <w:p>
-      <w:pPr>
-        <w:rPr>
-          <w:rFonts w:hint="eastAsia"/>
-        </w:rPr>
-      </w:pPr>
-      <w:r>
-        <w:rPr>
-          <w:rFonts w:hint="eastAsia"/>
-        </w:rPr>
-        <w:t>4.</w:t>
-      </w:r>
-      <w:r>
-        <w:rPr>
-          <w:rFonts w:hint="eastAsia"/>
-        </w:rPr>
-        <w:t xml:space="preserve">Schedulers.computation(): </w:t>
+      <w:r>
+        <w:rPr>
+          <w:rFonts w:hint="eastAsia"/>
+        </w:rPr>
+        <w:t xml:space="preserve">4.Schedulers.computation(): </w:t>
       </w:r>
       <w:r>
         <w:rPr>
@@ -3011,11 +2779,6 @@
       </w:r>
     </w:p>
     <w:p>
-      <w:pPr>
-        <w:rPr>
-          <w:rFonts w:hint="eastAsia"/>
-        </w:rPr>
-      </w:pPr>
       <w:r>
         <w:rPr>
           <w:rFonts w:hint="eastAsia"/>
@@ -3066,35 +2829,23 @@
         <w:t>主线程运行。</w:t>
       </w:r>
     </w:p>
-    <w:p>
-      <w:pPr>
-        <w:rPr>
-          <w:rFonts w:hint="eastAsia"/>
-        </w:rPr>
-      </w:pPr>
-    </w:p>
-    <w:p>
-      <w:pPr>
-        <w:rPr>
-          <w:rFonts w:hint="eastAsia"/>
-        </w:rPr>
-      </w:pPr>
-    </w:p>
-    <w:p>
-      <w:pPr>
-        <w:rPr>
-          <w:rFonts w:hint="eastAsia"/>
-        </w:rPr>
-      </w:pPr>
-    </w:p>
+    <w:p/>
+    <w:p/>
+    <w:p/>
     <w:p>
       <w:pPr>
         <w:pStyle w:val="2"/>
         <w:rPr>
-          <w:rFonts w:hint="eastAsia"/>
-          <w:color w:val="FF0000"/>
-        </w:rPr>
-      </w:pPr>
+          <w:color w:val="FF0000"/>
+        </w:rPr>
+      </w:pPr>
+      <w:r>
+        <w:rPr>
+          <w:rFonts w:hint="eastAsia"/>
+          <w:color w:val="FF0000"/>
+        </w:rPr>
+        <w:t>多线程</w:t>
+      </w:r>
       <w:r>
         <w:rPr>
           <w:rFonts w:hint="eastAsia"/>
@@ -3104,11 +2855,6 @@
       </w:r>
     </w:p>
     <w:p>
-      <w:pPr>
-        <w:rPr>
-          <w:rFonts w:hint="eastAsia"/>
-        </w:rPr>
-      </w:pPr>
       <w:r>
         <w:t>O</w:t>
       </w:r>
@@ -3197,19 +2943,8 @@
         <w:t>执行</w:t>
       </w:r>
     </w:p>
-    <w:p>
-      <w:pPr>
-        <w:rPr>
-          <w:rFonts w:hint="eastAsia"/>
-        </w:rPr>
-      </w:pPr>
-    </w:p>
-    <w:p>
-      <w:pPr>
-        <w:rPr>
-          <w:rFonts w:hint="eastAsia"/>
-        </w:rPr>
-      </w:pPr>
+    <w:p/>
+    <w:p>
       <w:r>
         <w:rPr>
           <w:rFonts w:hint="eastAsia"/>
@@ -3317,25 +3052,12 @@
         <w:t>所运行在的线程。或者叫做事件消费的线程。</w:t>
       </w:r>
     </w:p>
-    <w:p>
-      <w:pPr>
-        <w:rPr>
-          <w:rFonts w:hint="eastAsia"/>
-        </w:rPr>
-      </w:pPr>
-    </w:p>
-    <w:p>
-      <w:pPr>
-        <w:rPr>
-          <w:rFonts w:hint="eastAsia"/>
-        </w:rPr>
-      </w:pPr>
-    </w:p>
+    <w:p/>
+    <w:p/>
     <w:p>
       <w:pPr>
         <w:pStyle w:val="1"/>
         <w:rPr>
-          <w:rFonts w:hint="eastAsia"/>
           <w:color w:val="FF0000"/>
         </w:rPr>
       </w:pPr>
@@ -3350,7 +3072,6 @@
     <w:p>
       <w:pPr>
         <w:rPr>
-          <w:rFonts w:hint="eastAsia"/>
           <w:color w:val="FF0000"/>
           <w:sz w:val="24"/>
         </w:rPr>
@@ -3367,16 +3088,14 @@
     <w:p>
       <w:pPr>
         <w:rPr>
-          <w:rFonts w:hint="eastAsia"/>
-          <w:color w:val="FF0000"/>
-          <w:sz w:val="24"/>
-        </w:rPr>
-      </w:pPr>
-    </w:p>
-    <w:p>
-      <w:pPr>
-        <w:rPr>
-          <w:rFonts w:hint="eastAsia"/>
+          <w:color w:val="FF0000"/>
+          <w:sz w:val="24"/>
+        </w:rPr>
+      </w:pPr>
+    </w:p>
+    <w:p>
+      <w:pPr>
+        <w:rPr>
           <w:color w:val="FF0000"/>
           <w:sz w:val="24"/>
         </w:rPr>
@@ -3385,9 +3104,6 @@
     <w:p>
       <w:pPr>
         <w:pStyle w:val="2"/>
-        <w:rPr>
-          <w:rFonts w:hint="eastAsia"/>
-        </w:rPr>
       </w:pPr>
       <w:r>
         <w:rPr>
@@ -3454,14 +3170,12 @@
         <w:rPr>
           <w:sz w:val="24"/>
         </w:rPr>
-        <w:lastRenderedPageBreak/>
         <w:t xml:space="preserve">        @Override</w:t>
       </w:r>
     </w:p>
     <w:p>
       <w:pPr>
         <w:rPr>
-          <w:rFonts w:hint="eastAsia"/>
           <w:sz w:val="24"/>
         </w:rPr>
       </w:pPr>
@@ -3490,7 +3204,6 @@
     <w:p>
       <w:pPr>
         <w:rPr>
-          <w:rFonts w:hint="eastAsia"/>
           <w:sz w:val="24"/>
         </w:rPr>
       </w:pPr>
@@ -3533,7 +3246,6 @@
       <w:pPr>
         <w:ind w:firstLine="465"/>
         <w:rPr>
-          <w:rFonts w:hint="eastAsia"/>
           <w:sz w:val="24"/>
         </w:rPr>
       </w:pPr>
@@ -3547,23 +3259,20 @@
     <w:p>
       <w:pPr>
         <w:rPr>
-          <w:rFonts w:hint="eastAsia"/>
-          <w:sz w:val="24"/>
-        </w:rPr>
-      </w:pPr>
-    </w:p>
-    <w:p>
-      <w:pPr>
-        <w:rPr>
-          <w:rFonts w:hint="eastAsia"/>
-          <w:sz w:val="24"/>
-        </w:rPr>
-      </w:pPr>
-    </w:p>
-    <w:p>
-      <w:pPr>
-        <w:rPr>
-          <w:rFonts w:hint="eastAsia"/>
+          <w:sz w:val="24"/>
+        </w:rPr>
+      </w:pPr>
+    </w:p>
+    <w:p>
+      <w:pPr>
+        <w:rPr>
+          <w:sz w:val="24"/>
+        </w:rPr>
+      </w:pPr>
+    </w:p>
+    <w:p>
+      <w:pPr>
+        <w:rPr>
           <w:sz w:val="24"/>
         </w:rPr>
       </w:pPr>
@@ -3572,7 +3281,6 @@
       <w:pPr>
         <w:ind w:firstLine="420"/>
         <w:rPr>
-          <w:rFonts w:hint="eastAsia"/>
           <w:sz w:val="24"/>
         </w:rPr>
       </w:pPr>
@@ -3761,47 +3469,41 @@
     <w:p>
       <w:pPr>
         <w:rPr>
-          <w:rFonts w:hint="eastAsia"/>
-          <w:sz w:val="24"/>
-        </w:rPr>
-      </w:pPr>
-    </w:p>
-    <w:p>
-      <w:pPr>
-        <w:rPr>
-          <w:rFonts w:hint="eastAsia"/>
-          <w:sz w:val="24"/>
-        </w:rPr>
-      </w:pPr>
-    </w:p>
-    <w:p>
-      <w:pPr>
-        <w:rPr>
-          <w:rFonts w:hint="eastAsia"/>
-          <w:sz w:val="24"/>
-        </w:rPr>
-      </w:pPr>
-    </w:p>
-    <w:p>
-      <w:pPr>
-        <w:rPr>
-          <w:rFonts w:hint="eastAsia"/>
-          <w:sz w:val="24"/>
-        </w:rPr>
-      </w:pPr>
-    </w:p>
-    <w:p>
-      <w:pPr>
-        <w:rPr>
-          <w:rFonts w:hint="eastAsia"/>
-          <w:sz w:val="24"/>
-        </w:rPr>
-      </w:pPr>
-    </w:p>
-    <w:p>
-      <w:pPr>
-        <w:rPr>
-          <w:rFonts w:hint="eastAsia"/>
+          <w:sz w:val="24"/>
+        </w:rPr>
+      </w:pPr>
+    </w:p>
+    <w:p>
+      <w:pPr>
+        <w:rPr>
+          <w:sz w:val="24"/>
+        </w:rPr>
+      </w:pPr>
+    </w:p>
+    <w:p>
+      <w:pPr>
+        <w:rPr>
+          <w:sz w:val="24"/>
+        </w:rPr>
+      </w:pPr>
+    </w:p>
+    <w:p>
+      <w:pPr>
+        <w:rPr>
+          <w:sz w:val="24"/>
+        </w:rPr>
+      </w:pPr>
+    </w:p>
+    <w:p>
+      <w:pPr>
+        <w:rPr>
+          <w:sz w:val="24"/>
+        </w:rPr>
+      </w:pPr>
+    </w:p>
+    <w:p>
+      <w:pPr>
+        <w:rPr>
           <w:sz w:val="24"/>
         </w:rPr>
       </w:pPr>
@@ -3811,7 +3513,6 @@
         <w:pStyle w:val="2"/>
         <w:ind w:left="105"/>
         <w:rPr>
-          <w:rFonts w:hint="eastAsia"/>
           <w:color w:val="FF0000"/>
         </w:rPr>
       </w:pPr>
@@ -3838,11 +3539,6 @@
       </w:r>
     </w:p>
     <w:p>
-      <w:pPr>
-        <w:rPr>
-          <w:rFonts w:hint="eastAsia"/>
-        </w:rPr>
-      </w:pPr>
       <w:r>
         <w:rPr>
           <w:rFonts w:hint="eastAsia"/>
@@ -3881,11 +3577,6 @@
       </w:r>
     </w:p>
     <w:p>
-      <w:pPr>
-        <w:rPr>
-          <w:rFonts w:hint="eastAsia"/>
-        </w:rPr>
-      </w:pPr>
       <w:r>
         <w:t>A</w:t>
       </w:r>
@@ -3932,28 +3623,12 @@
       </w:r>
     </w:p>
     <w:p>
-      <w:pPr>
-        <w:rPr>
-          <w:rFonts w:hint="eastAsia"/>
-        </w:rPr>
-      </w:pPr>
       <w:r>
         <w:t xml:space="preserve">    .subscribe(subscriber);</w:t>
       </w:r>
     </w:p>
-    <w:p>
-      <w:pPr>
-        <w:rPr>
-          <w:rFonts w:hint="eastAsia"/>
-        </w:rPr>
-      </w:pPr>
-    </w:p>
-    <w:p>
-      <w:pPr>
-        <w:rPr>
-          <w:rFonts w:hint="eastAsia"/>
-        </w:rPr>
-      </w:pPr>
+    <w:p/>
+    <w:p>
       <w:r>
         <w:rPr>
           <w:rFonts w:hint="eastAsia"/>
@@ -3998,11 +3673,6 @@
       </w:r>
     </w:p>
     <w:p>
-      <w:pPr>
-        <w:rPr>
-          <w:rFonts w:hint="eastAsia"/>
-        </w:rPr>
-      </w:pPr>
       <w:r>
         <w:rPr>
           <w:rFonts w:hint="eastAsia"/>
@@ -4046,25 +3716,19 @@
         <w:t>这个总的在同意发送事件个观察者</w:t>
       </w:r>
     </w:p>
-    <w:p>
-      <w:pPr>
-        <w:rPr>
-          <w:rFonts w:hint="eastAsia"/>
-        </w:rPr>
-      </w:pPr>
-    </w:p>
-    <w:p>
-      <w:pPr>
-        <w:rPr>
-          <w:rFonts w:hint="eastAsia"/>
-          <w:color w:val="FF0000"/>
-        </w:rPr>
-      </w:pPr>
-      <w:r>
-        <w:rPr>
-          <w:rFonts w:hint="eastAsia"/>
-          <w:color w:val="FF0000"/>
-        </w:rPr>
+    <w:p/>
+    <w:p>
+      <w:pPr>
+        <w:rPr>
+          <w:color w:val="FF0000"/>
+        </w:rPr>
+      </w:pPr>
+      <w:r>
+        <w:rPr>
+          <w:rFonts w:hint="eastAsia"/>
+          <w:color w:val="FF0000"/>
+        </w:rPr>
+        <w:lastRenderedPageBreak/>
         <w:t>将原事件</w:t>
       </w:r>
       <w:r>
@@ -4085,7 +3749,6 @@
     <w:p>
       <w:pPr>
         <w:rPr>
-          <w:rFonts w:hint="eastAsia"/>
           <w:color w:val="FF0000"/>
         </w:rPr>
       </w:pPr>
@@ -4098,10 +3761,16 @@
           <w:numId w:val="1"/>
         </w:numPr>
         <w:rPr>
-          <w:rFonts w:hint="eastAsia"/>
-          <w:color w:val="FF0000"/>
-        </w:rPr>
-      </w:pPr>
+          <w:color w:val="FF0000"/>
+        </w:rPr>
+      </w:pPr>
+      <w:r>
+        <w:rPr>
+          <w:rFonts w:hint="eastAsia"/>
+          <w:color w:val="FF0000"/>
+        </w:rPr>
+        <w:t>变换原理</w:t>
+      </w:r>
       <w:r>
         <w:rPr>
           <w:rFonts w:hint="eastAsia"/>
@@ -4127,7 +3796,6 @@
     <w:p>
       <w:pPr>
         <w:rPr>
-          <w:rFonts w:hint="eastAsia"/>
           <w:color w:val="FF0000"/>
         </w:rPr>
       </w:pPr>
@@ -4151,7 +3819,6 @@
     </w:p>
     <w:p>
       <w:r>
-        <w:lastRenderedPageBreak/>
         <w:t xml:space="preserve">        @Override</w:t>
       </w:r>
     </w:p>
@@ -4186,11 +3853,6 @@
       </w:r>
     </w:p>
     <w:p>
-      <w:pPr>
-        <w:rPr>
-          <w:rFonts w:hint="eastAsia"/>
-        </w:rPr>
-      </w:pPr>
       <w:r>
         <w:t>}</w:t>
       </w:r>
@@ -4198,230 +3860,121 @@
     <w:p>
       <w:pPr>
         <w:rPr>
-          <w:rFonts w:hint="eastAsia"/>
-          <w:color w:val="FF0000"/>
-        </w:rPr>
-      </w:pPr>
-    </w:p>
-    <w:p>
-      <w:pPr>
-        <w:rPr>
-          <w:rFonts w:hint="eastAsia"/>
-          <w:color w:val="FF0000"/>
-        </w:rPr>
-      </w:pPr>
-    </w:p>
-    <w:p>
-      <w:pPr>
-        <w:rPr>
-          <w:rFonts w:hint="eastAsia"/>
-          <w:color w:val="FF0000"/>
-        </w:rPr>
-      </w:pPr>
-    </w:p>
-    <w:p>
-      <w:pPr>
-        <w:rPr>
-          <w:rFonts w:hint="eastAsia"/>
-          <w:color w:val="FF0000"/>
-        </w:rPr>
-      </w:pPr>
-    </w:p>
-    <w:p>
-      <w:pPr>
-        <w:rPr>
-          <w:rFonts w:hint="eastAsia"/>
-          <w:color w:val="FF0000"/>
-        </w:rPr>
-      </w:pPr>
-      <w:r>
-        <w:rPr>
-          <w:rFonts w:hint="eastAsia"/>
-          <w:color w:val="FF0000"/>
-        </w:rPr>
-        <w:t>形容过于复杂</w:t>
-      </w:r>
-      <w:r>
-        <w:rPr>
-          <w:rFonts w:hint="eastAsia"/>
-          <w:color w:val="FF0000"/>
-        </w:rPr>
-        <w:t xml:space="preserve"> </w:t>
-      </w:r>
-      <w:r>
-        <w:rPr>
-          <w:rFonts w:hint="eastAsia"/>
-          <w:color w:val="FF0000"/>
-        </w:rPr>
-        <w:t>目前为截图</w:t>
-      </w:r>
-      <w:r>
-        <w:rPr>
-          <w:rFonts w:hint="eastAsia"/>
-          <w:color w:val="FF0000"/>
-        </w:rPr>
-        <w:t xml:space="preserve"> </w:t>
-      </w:r>
-      <w:r>
-        <w:rPr>
-          <w:rFonts w:hint="eastAsia"/>
-          <w:color w:val="FF0000"/>
-        </w:rPr>
-        <w:t>：简单的说也就是</w:t>
-      </w:r>
-      <w:r>
-        <w:rPr>
-          <w:rFonts w:hint="eastAsia"/>
-          <w:color w:val="FF0000"/>
-        </w:rPr>
-        <w:t xml:space="preserve"> lift </w:t>
-      </w:r>
-      <w:r>
-        <w:rPr>
-          <w:rFonts w:hint="eastAsia"/>
-          <w:color w:val="FF0000"/>
-        </w:rPr>
-        <w:t>首先会商城一个新的</w:t>
-      </w:r>
-      <w:r>
-        <w:rPr>
-          <w:rFonts w:hint="eastAsia"/>
-          <w:color w:val="FF0000"/>
-        </w:rPr>
-        <w:t xml:space="preserve">observable </w:t>
-      </w:r>
-      <w:r>
-        <w:rPr>
-          <w:rFonts w:hint="eastAsia"/>
-          <w:color w:val="FF0000"/>
-        </w:rPr>
-        <w:t>新的</w:t>
-      </w:r>
-      <w:r>
-        <w:rPr>
-          <w:rFonts w:hint="eastAsia"/>
-          <w:color w:val="FF0000"/>
-        </w:rPr>
-        <w:t>observable</w:t>
-      </w:r>
-      <w:r>
-        <w:rPr>
-          <w:rFonts w:hint="eastAsia"/>
-          <w:color w:val="FF0000"/>
-        </w:rPr>
-        <w:t>接受事件</w:t>
-      </w:r>
-      <w:r>
-        <w:rPr>
-          <w:rFonts w:hint="eastAsia"/>
-          <w:color w:val="FF0000"/>
-        </w:rPr>
-        <w:t xml:space="preserve">  </w:t>
-      </w:r>
-      <w:r>
-        <w:rPr>
-          <w:rFonts w:hint="eastAsia"/>
-          <w:color w:val="FF0000"/>
-        </w:rPr>
-        <w:t>接着它</w:t>
-      </w:r>
-      <w:r>
-        <w:rPr>
-          <w:rFonts w:hint="eastAsia"/>
-          <w:color w:val="FF0000"/>
-        </w:rPr>
-        <w:t>传入一个</w:t>
-      </w:r>
-      <w:r>
-        <w:rPr>
-          <w:rFonts w:hint="eastAsia"/>
-          <w:color w:val="FF0000"/>
-        </w:rPr>
-        <w:t xml:space="preserve">operator  operator </w:t>
-      </w:r>
-      <w:r>
-        <w:rPr>
-          <w:rFonts w:hint="eastAsia"/>
-          <w:color w:val="FF0000"/>
-        </w:rPr>
-        <w:t>拦截了原型的</w:t>
-      </w:r>
-      <w:r>
-        <w:rPr>
-          <w:rFonts w:hint="eastAsia"/>
-          <w:color w:val="FF0000"/>
-        </w:rPr>
-        <w:t xml:space="preserve">subscriber  </w:t>
-      </w:r>
-      <w:r>
-        <w:rPr>
-          <w:rFonts w:hint="eastAsia"/>
-          <w:color w:val="FF0000"/>
-        </w:rPr>
-        <w:t>并且地调用它的</w:t>
-      </w:r>
-      <w:r>
-        <w:rPr>
-          <w:rFonts w:hint="eastAsia"/>
-          <w:color w:val="FF0000"/>
-        </w:rPr>
-        <w:t xml:space="preserve">call </w:t>
-      </w:r>
-      <w:r>
-        <w:rPr>
-          <w:rFonts w:hint="eastAsia"/>
-          <w:color w:val="FF0000"/>
-        </w:rPr>
-        <w:t>产生一个新的</w:t>
-      </w:r>
-      <w:r>
-        <w:rPr>
-          <w:rFonts w:hint="eastAsia"/>
-          <w:color w:val="FF0000"/>
-        </w:rPr>
-        <w:t xml:space="preserve">subscriber  </w:t>
-      </w:r>
-      <w:r>
-        <w:rPr>
-          <w:rFonts w:hint="eastAsia"/>
-          <w:color w:val="FF0000"/>
-        </w:rPr>
-        <w:t>新的</w:t>
-      </w:r>
-      <w:r>
-        <w:rPr>
-          <w:rFonts w:hint="eastAsia"/>
-          <w:color w:val="FF0000"/>
-        </w:rPr>
-        <w:t xml:space="preserve">subscriber </w:t>
-      </w:r>
-      <w:r>
-        <w:rPr>
-          <w:rFonts w:hint="eastAsia"/>
-          <w:color w:val="FF0000"/>
-        </w:rPr>
-        <w:t>会被原型的</w:t>
-      </w:r>
-      <w:r>
-        <w:rPr>
-          <w:rFonts w:hint="eastAsia"/>
-          <w:color w:val="FF0000"/>
-        </w:rPr>
-        <w:t>onSubscriber</w:t>
-      </w:r>
-      <w:r>
-        <w:rPr>
-          <w:rFonts w:hint="eastAsia"/>
-          <w:color w:val="FF0000"/>
-        </w:rPr>
-        <w:t>给调用</w:t>
-      </w:r>
-      <w:r>
-        <w:rPr>
-          <w:rFonts w:hint="eastAsia"/>
-          <w:color w:val="FF0000"/>
-        </w:rPr>
-        <w:t xml:space="preserve"> </w:t>
+          <w:color w:val="FF0000"/>
+        </w:rPr>
+      </w:pPr>
+    </w:p>
+    <w:p>
+      <w:pPr>
+        <w:rPr>
+          <w:color w:val="FF0000"/>
+        </w:rPr>
+      </w:pPr>
+    </w:p>
+    <w:p>
+      <w:pPr>
+        <w:rPr>
+          <w:color w:val="FF0000"/>
+        </w:rPr>
+      </w:pPr>
+    </w:p>
+    <w:p>
+      <w:pPr>
+        <w:rPr>
+          <w:color w:val="FF0000"/>
+        </w:rPr>
+      </w:pPr>
+    </w:p>
+    <w:p>
+      <w:pPr>
+        <w:rPr>
+          <w:rFonts w:hint="eastAsia"/>
+          <w:color w:val="FF0000"/>
+        </w:rPr>
+      </w:pPr>
+      <w:r>
+        <w:rPr>
+          <w:rFonts w:hint="eastAsia"/>
+          <w:color w:val="FF0000"/>
+        </w:rPr>
+        <w:t>也可以这么说：在</w:t>
+      </w:r>
+      <w:r>
+        <w:rPr>
+          <w:rFonts w:hint="eastAsia"/>
+          <w:color w:val="FF0000"/>
+        </w:rPr>
+        <w:t xml:space="preserve"> Observable </w:t>
+      </w:r>
+      <w:r>
+        <w:rPr>
+          <w:rFonts w:hint="eastAsia"/>
+          <w:color w:val="FF0000"/>
+        </w:rPr>
+        <w:t>执行了</w:t>
+      </w:r>
+      <w:r>
+        <w:rPr>
+          <w:rFonts w:hint="eastAsia"/>
+          <w:color w:val="FF0000"/>
+        </w:rPr>
+        <w:t xml:space="preserve"> lift(Operator) </w:t>
+      </w:r>
+      <w:r>
+        <w:rPr>
+          <w:rFonts w:hint="eastAsia"/>
+          <w:color w:val="FF0000"/>
+        </w:rPr>
+        <w:t>方法之后，会返回一个新的</w:t>
+      </w:r>
+      <w:r>
+        <w:rPr>
+          <w:rFonts w:hint="eastAsia"/>
+          <w:color w:val="FF0000"/>
+        </w:rPr>
+        <w:t xml:space="preserve"> Observable</w:t>
+      </w:r>
+      <w:r>
+        <w:rPr>
+          <w:rFonts w:hint="eastAsia"/>
+          <w:color w:val="FF0000"/>
+        </w:rPr>
+        <w:t>，这个新的</w:t>
+      </w:r>
+      <w:r>
+        <w:rPr>
+          <w:rFonts w:hint="eastAsia"/>
+          <w:color w:val="FF0000"/>
+        </w:rPr>
+        <w:t xml:space="preserve"> Observable </w:t>
+      </w:r>
+      <w:r>
+        <w:rPr>
+          <w:rFonts w:hint="eastAsia"/>
+          <w:color w:val="FF0000"/>
+        </w:rPr>
+        <w:t>会像一个代理一样，负责接收原始的</w:t>
+      </w:r>
+      <w:r>
+        <w:rPr>
+          <w:rFonts w:hint="eastAsia"/>
+          <w:color w:val="FF0000"/>
+        </w:rPr>
+        <w:t xml:space="preserve"> Observable </w:t>
+      </w:r>
+      <w:r>
+        <w:rPr>
+          <w:rFonts w:hint="eastAsia"/>
+          <w:color w:val="FF0000"/>
+        </w:rPr>
+        <w:t>发出的事件，并在处理后发送给</w:t>
+      </w:r>
+      <w:r>
+        <w:rPr>
+          <w:rFonts w:hint="eastAsia"/>
+          <w:color w:val="FF0000"/>
+        </w:rPr>
+        <w:t xml:space="preserve"> Subscriber</w:t>
       </w:r>
       <w:r>
         <w:rPr>
@@ -4430,94 +3983,11 @@
         </w:rPr>
         <w:t>。</w:t>
       </w:r>
-      <w:r>
-        <w:rPr>
-          <w:rFonts w:hint="eastAsia"/>
-          <w:color w:val="FF0000"/>
-        </w:rPr>
-        <w:t xml:space="preserve"> </w:t>
-      </w:r>
-      <w:r>
-        <w:rPr>
-          <w:rFonts w:hint="eastAsia"/>
-          <w:color w:val="FF0000"/>
-        </w:rPr>
-        <w:t>原先的</w:t>
-      </w:r>
-      <w:r>
-        <w:rPr>
-          <w:rFonts w:hint="eastAsia"/>
-          <w:color w:val="FF0000"/>
-        </w:rPr>
-        <w:t xml:space="preserve">onSubscriber </w:t>
-      </w:r>
-      <w:r>
-        <w:rPr>
-          <w:rFonts w:hint="eastAsia"/>
-          <w:color w:val="FF0000"/>
-        </w:rPr>
-        <w:t>会将事件</w:t>
-      </w:r>
-      <w:r>
-        <w:rPr>
-          <w:rFonts w:hint="eastAsia"/>
-          <w:color w:val="FF0000"/>
-        </w:rPr>
-        <w:t>发给新的</w:t>
-      </w:r>
-      <w:r>
-        <w:rPr>
-          <w:rFonts w:hint="eastAsia"/>
-          <w:color w:val="FF0000"/>
-        </w:rPr>
-        <w:t>subscriber</w:t>
-      </w:r>
-      <w:r>
-        <w:rPr>
-          <w:rFonts w:hint="eastAsia"/>
-          <w:color w:val="FF0000"/>
-        </w:rPr>
-        <w:t>。</w:t>
-      </w:r>
-      <w:r>
-        <w:rPr>
-          <w:rFonts w:hint="eastAsia"/>
-          <w:color w:val="FF0000"/>
-        </w:rPr>
-        <w:t>新的</w:t>
-      </w:r>
-      <w:r>
-        <w:rPr>
-          <w:rFonts w:hint="eastAsia"/>
-          <w:color w:val="FF0000"/>
-        </w:rPr>
-        <w:t>subscriber</w:t>
-      </w:r>
-      <w:r>
-        <w:rPr>
-          <w:rFonts w:hint="eastAsia"/>
-          <w:color w:val="FF0000"/>
-        </w:rPr>
-        <w:t>将处理的结果发向原先的</w:t>
-      </w:r>
-      <w:r>
-        <w:rPr>
-          <w:rFonts w:hint="eastAsia"/>
-          <w:color w:val="FF0000"/>
-        </w:rPr>
-        <w:t>subscriber</w:t>
-      </w:r>
-      <w:r>
-        <w:rPr>
-          <w:rFonts w:hint="eastAsia"/>
-          <w:color w:val="FF0000"/>
-        </w:rPr>
-        <w:t>。</w:t>
-      </w:r>
-    </w:p>
-    <w:p>
-      <w:pPr>
-        <w:rPr>
+    </w:p>
+    <w:p>
+      <w:pPr>
+        <w:rPr>
+          <w:rFonts w:hint="eastAsia"/>
           <w:color w:val="FF0000"/>
         </w:rPr>
       </w:pPr>
@@ -4571,6 +4041,423 @@
             </a:graphic>
           </wp:inline>
         </w:drawing>
+      </w:r>
+    </w:p>
+    <w:p>
+      <w:pPr>
+        <w:rPr>
+          <w:rFonts w:hint="eastAsia"/>
+          <w:color w:val="FF0000"/>
+        </w:rPr>
+      </w:pPr>
+    </w:p>
+    <w:p>
+      <w:pPr>
+        <w:pStyle w:val="1"/>
+        <w:rPr>
+          <w:rFonts w:hint="eastAsia"/>
+          <w:color w:val="FF0000"/>
+        </w:rPr>
+      </w:pPr>
+      <w:r>
+        <w:rPr>
+          <w:color w:val="FF0000"/>
+        </w:rPr>
+        <w:t>S</w:t>
+      </w:r>
+      <w:r>
+        <w:rPr>
+          <w:rFonts w:hint="eastAsia"/>
+          <w:color w:val="FF0000"/>
+        </w:rPr>
+        <w:t xml:space="preserve">cheduler </w:t>
+      </w:r>
+      <w:r>
+        <w:rPr>
+          <w:rFonts w:hint="eastAsia"/>
+          <w:color w:val="FF0000"/>
+        </w:rPr>
+        <w:t>二</w:t>
+      </w:r>
+    </w:p>
+    <w:p>
+      <w:pPr>
+        <w:pStyle w:val="2"/>
+        <w:rPr>
+          <w:rFonts w:hint="eastAsia"/>
+        </w:rPr>
+      </w:pPr>
+      <w:r>
+        <w:t>A</w:t>
+      </w:r>
+      <w:r>
+        <w:rPr>
+          <w:rFonts w:hint="eastAsia"/>
+        </w:rPr>
+        <w:t>pi</w:t>
+      </w:r>
+    </w:p>
+    <w:p>
+      <w:pPr>
+        <w:rPr>
+          <w:rFonts w:hint="eastAsia"/>
+        </w:rPr>
+      </w:pPr>
+    </w:p>
+    <w:p>
+      <w:pPr>
+        <w:rPr>
+          <w:rFonts w:hint="eastAsia"/>
+        </w:rPr>
+      </w:pPr>
+    </w:p>
+    <w:p>
+      <w:pPr>
+        <w:rPr>
+          <w:rFonts w:hint="eastAsia"/>
+          <w:color w:val="FF0000"/>
+        </w:rPr>
+      </w:pPr>
+      <w:r>
+        <w:rPr>
+          <w:color w:val="FF0000"/>
+        </w:rPr>
+        <w:t>S</w:t>
+      </w:r>
+      <w:r>
+        <w:rPr>
+          <w:rFonts w:hint="eastAsia"/>
+          <w:color w:val="FF0000"/>
+        </w:rPr>
+        <w:t>ubscribeOn</w:t>
+      </w:r>
+      <w:r>
+        <w:rPr>
+          <w:rFonts w:hint="eastAsia"/>
+          <w:color w:val="FF0000"/>
+        </w:rPr>
+        <w:t>（）</w:t>
+      </w:r>
+      <w:r>
+        <w:rPr>
+          <w:rFonts w:hint="eastAsia"/>
+          <w:color w:val="FF0000"/>
+        </w:rPr>
+        <w:t xml:space="preserve">   </w:t>
+      </w:r>
+      <w:r>
+        <w:rPr>
+          <w:rFonts w:hint="eastAsia"/>
+          <w:color w:val="FF0000"/>
+        </w:rPr>
+        <w:t>指定被</w:t>
+      </w:r>
+      <w:r>
+        <w:rPr>
+          <w:rFonts w:hint="eastAsia"/>
+          <w:color w:val="FF0000"/>
+        </w:rPr>
+        <w:t>观察者</w:t>
+      </w:r>
+      <w:r>
+        <w:rPr>
+          <w:rFonts w:hint="eastAsia"/>
+          <w:color w:val="FF0000"/>
+        </w:rPr>
+        <w:t>执行线程</w:t>
+      </w:r>
+      <w:r>
+        <w:rPr>
+          <w:rFonts w:hint="eastAsia"/>
+          <w:color w:val="FF0000"/>
+        </w:rPr>
+        <w:t xml:space="preserve">    observeOn()</w:t>
+      </w:r>
+      <w:r>
+        <w:rPr>
+          <w:rFonts w:hint="eastAsia"/>
+          <w:color w:val="FF0000"/>
+        </w:rPr>
+        <w:t>指定观察者执行的线程</w:t>
+      </w:r>
+    </w:p>
+    <w:p>
+      <w:pPr>
+        <w:rPr>
+          <w:rFonts w:hint="eastAsia"/>
+          <w:color w:val="FF0000"/>
+        </w:rPr>
+      </w:pPr>
+    </w:p>
+    <w:p>
+      <w:pPr>
+        <w:rPr>
+          <w:rFonts w:hint="eastAsia"/>
+          <w:color w:val="FF0000"/>
+        </w:rPr>
+      </w:pPr>
+      <w:r>
+        <w:rPr>
+          <w:color w:val="FF0000"/>
+        </w:rPr>
+        <w:t>D</w:t>
+      </w:r>
+      <w:r>
+        <w:rPr>
+          <w:rFonts w:hint="eastAsia"/>
+          <w:color w:val="FF0000"/>
+        </w:rPr>
+        <w:t xml:space="preserve">emo  </w:t>
+      </w:r>
+      <w:r>
+        <w:rPr>
+          <w:rFonts w:hint="eastAsia"/>
+          <w:color w:val="FF0000"/>
+        </w:rPr>
+        <w:t>多次指定事件执行线程</w:t>
+      </w:r>
+      <w:r>
+        <w:rPr>
+          <w:rFonts w:hint="eastAsia"/>
+          <w:color w:val="FF0000"/>
+        </w:rPr>
+        <w:t>:</w:t>
+      </w:r>
+    </w:p>
+    <w:p>
+      <w:pPr>
+        <w:rPr>
+          <w:rFonts w:hint="eastAsia"/>
+        </w:rPr>
+      </w:pPr>
+      <w:r>
+        <w:rPr>
+          <w:rFonts w:hint="eastAsia"/>
+        </w:rPr>
+        <w:t xml:space="preserve">Observable.just(1, 2, 3, 4) // IO </w:t>
+      </w:r>
+      <w:r>
+        <w:rPr>
+          <w:rFonts w:hint="eastAsia"/>
+        </w:rPr>
+        <w:t>线程，由</w:t>
+      </w:r>
+      <w:r>
+        <w:rPr>
+          <w:rFonts w:hint="eastAsia"/>
+        </w:rPr>
+        <w:t xml:space="preserve"> subscribeOn() </w:t>
+      </w:r>
+      <w:r>
+        <w:rPr>
+          <w:rFonts w:hint="eastAsia"/>
+        </w:rPr>
+        <w:t>指定</w:t>
+      </w:r>
+    </w:p>
+    <w:p>
+      <w:r>
+        <w:t xml:space="preserve">    .subscribeOn(Schedulers.io())</w:t>
+      </w:r>
+    </w:p>
+    <w:p>
+      <w:r>
+        <w:t xml:space="preserve">    .observeOn(Schedulers.newThread())</w:t>
+      </w:r>
+    </w:p>
+    <w:p>
+      <w:pPr>
+        <w:rPr>
+          <w:rFonts w:hint="eastAsia"/>
+        </w:rPr>
+      </w:pPr>
+      <w:r>
+        <w:rPr>
+          <w:rFonts w:hint="eastAsia"/>
+        </w:rPr>
+        <w:t xml:space="preserve">    .map(mapOperator) // </w:t>
+      </w:r>
+      <w:r>
+        <w:rPr>
+          <w:rFonts w:hint="eastAsia"/>
+        </w:rPr>
+        <w:t>新线程，由</w:t>
+      </w:r>
+      <w:r>
+        <w:rPr>
+          <w:rFonts w:hint="eastAsia"/>
+        </w:rPr>
+        <w:t xml:space="preserve"> observeOn() </w:t>
+      </w:r>
+      <w:r>
+        <w:rPr>
+          <w:rFonts w:hint="eastAsia"/>
+        </w:rPr>
+        <w:t>指定</w:t>
+      </w:r>
+    </w:p>
+    <w:p>
+      <w:r>
+        <w:t xml:space="preserve">    .observeOn(Schedulers.io())</w:t>
+      </w:r>
+    </w:p>
+    <w:p>
+      <w:pPr>
+        <w:rPr>
+          <w:rFonts w:hint="eastAsia"/>
+        </w:rPr>
+      </w:pPr>
+      <w:r>
+        <w:rPr>
+          <w:rFonts w:hint="eastAsia"/>
+        </w:rPr>
+        <w:t xml:space="preserve">    .map(mapOperator2) // IO </w:t>
+      </w:r>
+      <w:r>
+        <w:rPr>
+          <w:rFonts w:hint="eastAsia"/>
+        </w:rPr>
+        <w:t>线程，由</w:t>
+      </w:r>
+      <w:r>
+        <w:rPr>
+          <w:rFonts w:hint="eastAsia"/>
+        </w:rPr>
+        <w:t xml:space="preserve"> observeOn() </w:t>
+      </w:r>
+      <w:r>
+        <w:rPr>
+          <w:rFonts w:hint="eastAsia"/>
+        </w:rPr>
+        <w:t>指定</w:t>
+      </w:r>
+    </w:p>
+    <w:p>
+      <w:r>
+        <w:t xml:space="preserve">    .observeOn(AndroidSchedulers.mainThread) </w:t>
+      </w:r>
+    </w:p>
+    <w:p>
+      <w:pPr>
+        <w:ind w:firstLine="405"/>
+        <w:rPr>
+          <w:rFonts w:hint="eastAsia"/>
+        </w:rPr>
+      </w:pPr>
+      <w:r>
+        <w:rPr>
+          <w:rFonts w:hint="eastAsia"/>
+        </w:rPr>
+        <w:t xml:space="preserve">.subscribe(subscriber);  // Android </w:t>
+      </w:r>
+      <w:r>
+        <w:rPr>
+          <w:rFonts w:hint="eastAsia"/>
+        </w:rPr>
+        <w:t>主线程，由</w:t>
+      </w:r>
+      <w:r>
+        <w:rPr>
+          <w:rFonts w:hint="eastAsia"/>
+        </w:rPr>
+        <w:t xml:space="preserve"> observeOn() </w:t>
+      </w:r>
+      <w:r>
+        <w:rPr>
+          <w:rFonts w:hint="eastAsia"/>
+        </w:rPr>
+        <w:t>指定</w:t>
+      </w:r>
+    </w:p>
+    <w:p>
+      <w:pPr>
+        <w:ind w:firstLine="405"/>
+        <w:rPr>
+          <w:rFonts w:hint="eastAsia"/>
+        </w:rPr>
+      </w:pPr>
+    </w:p>
+    <w:p>
+      <w:pPr>
+        <w:ind w:firstLine="405"/>
+        <w:rPr>
+          <w:rFonts w:hint="eastAsia"/>
+        </w:rPr>
+      </w:pPr>
+      <w:r>
+        <w:rPr>
+          <w:rFonts w:hint="eastAsia"/>
+        </w:rPr>
+        <w:t>如上，通过</w:t>
+      </w:r>
+      <w:r>
+        <w:rPr>
+          <w:rFonts w:hint="eastAsia"/>
+        </w:rPr>
+        <w:t xml:space="preserve"> observeOn() </w:t>
+      </w:r>
+      <w:r>
+        <w:rPr>
+          <w:rFonts w:hint="eastAsia"/>
+        </w:rPr>
+        <w:t>的多次调用，程序实现了线程的多次切换。</w:t>
+      </w:r>
+    </w:p>
+    <w:p>
+      <w:pPr>
+        <w:ind w:firstLine="405"/>
+      </w:pPr>
+    </w:p>
+    <w:p>
+      <w:pPr>
+        <w:ind w:firstLine="405"/>
+        <w:rPr>
+          <w:color w:val="FF0000"/>
+        </w:rPr>
+      </w:pPr>
+      <w:r>
+        <w:rPr>
+          <w:rFonts w:hint="eastAsia"/>
+        </w:rPr>
+        <w:t>不过，不同于</w:t>
+      </w:r>
+      <w:r>
+        <w:rPr>
+          <w:rFonts w:hint="eastAsia"/>
+        </w:rPr>
+        <w:t xml:space="preserve"> observeOn() </w:t>
+      </w:r>
+      <w:r>
+        <w:rPr>
+          <w:rFonts w:hint="eastAsia"/>
+        </w:rPr>
+        <w:t>，</w:t>
+      </w:r>
+      <w:r>
+        <w:rPr>
+          <w:rFonts w:hint="eastAsia"/>
+          <w:color w:val="FF0000"/>
+        </w:rPr>
+        <w:t xml:space="preserve"> subscribeOn()</w:t>
+      </w:r>
+      <w:r>
+        <w:rPr>
+          <w:rFonts w:hint="eastAsia"/>
+        </w:rPr>
+        <w:t xml:space="preserve"> </w:t>
+      </w:r>
+      <w:r>
+        <w:rPr>
+          <w:rFonts w:hint="eastAsia"/>
+        </w:rPr>
+        <w:t>的位置放在哪里都可以，但它是只能调用</w:t>
+      </w:r>
+      <w:r>
+        <w:rPr>
+          <w:rFonts w:hint="eastAsia"/>
+          <w:color w:val="FF0000"/>
+        </w:rPr>
+        <w:t>一次的。</w:t>
       </w:r>
     </w:p>
     <w:sectPr>
@@ -4928,6 +4815,7 @@
   <w:style w:type="paragraph" w:default="1" w:styleId="a">
     <w:name w:val="Normal"/>
     <w:qFormat/>
+    <w:rsid w:val="00E96C1D"/>
     <w:pPr>
       <w:widowControl w:val="0"/>
       <w:jc w:val="both"/>

</xml_diff>